<commit_message>
Bosch docs edited and uploaded to Bosch-profile
</commit_message>
<xml_diff>
--- a/BOSCH/Jagadeesh Kumar_Cover Letter.docx
+++ b/BOSCH/Jagadeesh Kumar_Cover Letter.docx
@@ -67,18 +67,8 @@
           <w:rFonts w:ascii="Times New Roman" w:hAnsi="Times New Roman" w:cs="Times New Roman"/>
           <w:lang w:val="en-US"/>
         </w:rPr>
-        <w:t>Germany</w:t>
-      </w:r>
-    </w:p>
-    <w:p>
-      <w:pPr>
-        <w:contextualSpacing/>
-        <w:jc w:val="both"/>
-        <w:rPr>
-          <w:rFonts w:ascii="Times New Roman" w:hAnsi="Times New Roman" w:cs="Times New Roman"/>
-          <w:lang w:val="en-US"/>
-        </w:rPr>
-      </w:pPr>
+        <w:t xml:space="preserve">Mobile: </w:t>
+      </w:r>
       <w:r>
         <w:rPr>
           <w:rFonts w:ascii="Times New Roman" w:hAnsi="Times New Roman" w:cs="Times New Roman"/>
@@ -119,6 +109,61 @@
     </w:p>
     <w:p>
       <w:pPr>
+        <w:rPr>
+          <w:rFonts w:ascii="Times New Roman" w:eastAsia="Times New Roman" w:hAnsi="Times New Roman" w:cs="Times New Roman"/>
+          <w:color w:val="000000" w:themeColor="text1"/>
+          <w:shd w:val="clear" w:color="auto" w:fill="FFFFFF"/>
+          <w:lang w:eastAsia="en-GB"/>
+        </w:rPr>
+      </w:pPr>
+      <w:r>
+        <w:rPr>
+          <w:rFonts w:ascii="Times New Roman" w:eastAsia="Times New Roman" w:hAnsi="Times New Roman" w:cs="Times New Roman"/>
+          <w:color w:val="000000" w:themeColor="text1"/>
+          <w:shd w:val="clear" w:color="auto" w:fill="FFFFFF"/>
+          <w:lang w:eastAsia="en-GB"/>
+        </w:rPr>
+        <w:t>Human Resources,</w:t>
+      </w:r>
+    </w:p>
+    <w:p>
+      <w:pPr>
+        <w:rPr>
+          <w:rFonts w:ascii="Times New Roman" w:eastAsia="Times New Roman" w:hAnsi="Times New Roman" w:cs="Times New Roman"/>
+          <w:color w:val="000000" w:themeColor="text1"/>
+          <w:shd w:val="clear" w:color="auto" w:fill="FFFFFF"/>
+          <w:lang w:eastAsia="en-GB"/>
+        </w:rPr>
+      </w:pPr>
+      <w:r>
+        <w:rPr>
+          <w:rFonts w:ascii="Times New Roman" w:eastAsia="Times New Roman" w:hAnsi="Times New Roman" w:cs="Times New Roman"/>
+          <w:color w:val="000000" w:themeColor="text1"/>
+          <w:shd w:val="clear" w:color="auto" w:fill="FFFFFF"/>
+          <w:lang w:eastAsia="en-GB"/>
+        </w:rPr>
+        <w:t>Bosch Sicherheitssysteme GmbH,</w:t>
+      </w:r>
+    </w:p>
+    <w:p>
+      <w:pPr>
+        <w:rPr>
+          <w:rFonts w:ascii="Times New Roman" w:eastAsia="Times New Roman" w:hAnsi="Times New Roman" w:cs="Times New Roman"/>
+          <w:lang w:eastAsia="en-GB"/>
+        </w:rPr>
+      </w:pPr>
+      <w:r>
+        <w:rPr>
+          <w:rFonts w:ascii="Times New Roman" w:eastAsia="Times New Roman" w:hAnsi="Times New Roman" w:cs="Times New Roman"/>
+          <w:color w:val="000000" w:themeColor="text1"/>
+          <w:shd w:val="clear" w:color="auto" w:fill="FFFFFF"/>
+          <w:lang w:eastAsia="en-GB"/>
+        </w:rPr>
+        <w:t>Grasbrunn bei München</w:t>
+      </w:r>
+    </w:p>
+    <w:p>
+      <w:pPr>
         <w:contextualSpacing/>
         <w:jc w:val="both"/>
         <w:rPr>
@@ -126,6 +171,85 @@
           <w:lang w:val="en-US"/>
         </w:rPr>
       </w:pPr>
+    </w:p>
+    <w:p>
+      <w:pPr>
+        <w:contextualSpacing/>
+        <w:rPr>
+          <w:rFonts w:ascii="Times New Roman" w:hAnsi="Times New Roman" w:cs="Times New Roman"/>
+          <w:b/>
+          <w:lang w:val="en-US"/>
+        </w:rPr>
+      </w:pPr>
+      <w:r>
+        <w:rPr>
+          <w:rFonts w:ascii="Times New Roman" w:hAnsi="Times New Roman" w:cs="Times New Roman"/>
+          <w:b/>
+          <w:lang w:val="en-US"/>
+        </w:rPr>
+        <w:t>Application for the</w:t>
+      </w:r>
+      <w:r>
+        <w:rPr>
+          <w:rFonts w:ascii="Times New Roman" w:hAnsi="Times New Roman" w:cs="Times New Roman"/>
+          <w:b/>
+          <w:lang w:val="en-US"/>
+        </w:rPr>
+        <w:t xml:space="preserve"> job</w:t>
+      </w:r>
+      <w:r>
+        <w:rPr>
+          <w:rFonts w:ascii="Times New Roman" w:hAnsi="Times New Roman" w:cs="Times New Roman"/>
+          <w:b/>
+          <w:lang w:val="en-US"/>
+        </w:rPr>
+        <w:t xml:space="preserve"> post of </w:t>
+      </w:r>
+      <w:r>
+        <w:rPr>
+          <w:rFonts w:ascii="Times New Roman" w:hAnsi="Times New Roman" w:cs="Times New Roman"/>
+          <w:b/>
+          <w:lang w:val="en-US"/>
+        </w:rPr>
+        <w:t>Hardware Elektronik Ingenieur/in</w:t>
+      </w:r>
+    </w:p>
+    <w:p>
+      <w:pPr>
+        <w:contextualSpacing/>
+        <w:rPr>
+          <w:rFonts w:ascii="Times New Roman" w:hAnsi="Times New Roman" w:cs="Times New Roman"/>
+          <w:b/>
+          <w:lang w:val="en-US"/>
+        </w:rPr>
+      </w:pPr>
+      <w:r>
+        <w:rPr>
+          <w:rFonts w:ascii="Times New Roman" w:hAnsi="Times New Roman" w:cs="Times New Roman"/>
+          <w:b/>
+          <w:lang w:val="en-US"/>
+        </w:rPr>
+        <w:t xml:space="preserve">Your Advertisement </w:t>
+      </w:r>
+      <w:r>
+        <w:rPr>
+          <w:rFonts w:ascii="Times New Roman" w:hAnsi="Times New Roman" w:cs="Times New Roman"/>
+          <w:b/>
+          <w:lang w:val="en-US"/>
+        </w:rPr>
+        <w:t>DE00573564</w:t>
+      </w:r>
+    </w:p>
+    <w:p>
+      <w:pPr>
+        <w:ind w:left="6480" w:firstLine="608"/>
+        <w:contextualSpacing/>
+        <w:rPr>
+          <w:rFonts w:ascii="Times New Roman" w:hAnsi="Times New Roman" w:cs="Times New Roman"/>
+          <w:b/>
+          <w:lang w:val="en-US"/>
+        </w:rPr>
+      </w:pPr>
       <w:r>
         <w:rPr>
           <w:rFonts w:ascii="Times New Roman" w:hAnsi="Times New Roman" w:cs="Times New Roman"/>
@@ -153,7 +277,7 @@
           <w:noProof/>
           <w:lang w:val="en-US"/>
         </w:rPr>
-        <w:t>October 24, 2017</w:t>
+        <w:t>November 10, 2017</w:t>
       </w:r>
       <w:r>
         <w:rPr>
@@ -165,245 +289,224 @@
     </w:p>
     <w:p>
       <w:pPr>
-        <w:contextualSpacing/>
-        <w:jc w:val="both"/>
-        <w:rPr>
-          <w:rFonts w:ascii="Times New Roman" w:hAnsi="Times New Roman" w:cs="Times New Roman"/>
-          <w:lang w:val="en-US"/>
-        </w:rPr>
-      </w:pPr>
-    </w:p>
-    <w:p>
-      <w:pPr>
-        <w:contextualSpacing/>
-        <w:rPr>
-          <w:rFonts w:ascii="Times New Roman" w:hAnsi="Times New Roman" w:cs="Times New Roman"/>
-          <w:lang w:val="en-US"/>
-        </w:rPr>
-      </w:pPr>
-      <w:r>
-        <w:rPr>
-          <w:rFonts w:ascii="Times New Roman" w:hAnsi="Times New Roman" w:cs="Times New Roman"/>
-          <w:lang w:val="en-US"/>
-        </w:rPr>
-        <w:t>Human Resources</w:t>
-      </w:r>
-      <w:r>
-        <w:rPr>
-          <w:rFonts w:ascii="Times New Roman" w:hAnsi="Times New Roman" w:cs="Times New Roman"/>
-          <w:lang w:val="en-US"/>
-        </w:rPr>
-        <w:t xml:space="preserve"> Team</w:t>
-      </w:r>
-      <w:r>
-        <w:rPr>
-          <w:rFonts w:ascii="Times New Roman" w:hAnsi="Times New Roman" w:cs="Times New Roman"/>
-          <w:lang w:val="en-US"/>
-        </w:rPr>
-        <w:br/>
-      </w:r>
-      <w:r>
-        <w:rPr>
-          <w:rFonts w:ascii="Times New Roman" w:hAnsi="Times New Roman" w:cs="Times New Roman"/>
-          <w:lang w:val="en-US"/>
-        </w:rPr>
-        <w:t>Robert Bosch</w:t>
-      </w:r>
-      <w:r>
-        <w:rPr>
-          <w:rFonts w:ascii="Times New Roman" w:hAnsi="Times New Roman" w:cs="Times New Roman"/>
-          <w:lang w:val="en-US"/>
-        </w:rPr>
-        <w:br/>
-      </w:r>
-      <w:r>
-        <w:rPr>
-          <w:rFonts w:ascii="Times New Roman" w:hAnsi="Times New Roman" w:cs="Times New Roman"/>
-          <w:lang w:val="en-US"/>
-        </w:rPr>
-        <w:t>Grasbrunn</w:t>
-      </w:r>
-      <w:r>
-        <w:rPr>
-          <w:rFonts w:ascii="Times New Roman" w:hAnsi="Times New Roman" w:cs="Times New Roman"/>
-          <w:lang w:val="en-US"/>
-        </w:rPr>
-        <w:t>, BY, DE</w:t>
+        <w:jc w:val="both"/>
+        <w:rPr>
+          <w:rFonts w:ascii="Times New Roman" w:eastAsia="Times New Roman" w:hAnsi="Times New Roman" w:cs="Times New Roman"/>
+          <w:color w:val="000000" w:themeColor="text1"/>
+          <w:lang w:eastAsia="en-GB"/>
+        </w:rPr>
+      </w:pPr>
+    </w:p>
+    <w:p>
+      <w:pPr>
+        <w:jc w:val="both"/>
+        <w:rPr>
+          <w:rFonts w:ascii="Times New Roman" w:eastAsia="Times New Roman" w:hAnsi="Times New Roman" w:cs="Times New Roman"/>
+          <w:color w:val="000000" w:themeColor="text1"/>
+          <w:lang w:eastAsia="en-GB"/>
+        </w:rPr>
+      </w:pPr>
+      <w:r>
+        <w:rPr>
+          <w:rFonts w:ascii="Times New Roman" w:eastAsia="Times New Roman" w:hAnsi="Times New Roman" w:cs="Times New Roman"/>
+          <w:color w:val="000000" w:themeColor="text1"/>
+          <w:lang w:eastAsia="en-GB"/>
+        </w:rPr>
+        <w:t xml:space="preserve">Dear </w:t>
+      </w:r>
+      <w:r>
+        <w:rPr>
+          <w:rFonts w:ascii="Times New Roman" w:eastAsia="Times New Roman" w:hAnsi="Times New Roman" w:cs="Times New Roman"/>
+          <w:color w:val="000000" w:themeColor="text1"/>
+          <w:lang w:eastAsia="en-GB"/>
+        </w:rPr>
+        <w:t xml:space="preserve">Ms. </w:t>
+      </w:r>
+      <w:r>
+        <w:rPr>
+          <w:rFonts w:ascii="Times New Roman" w:eastAsia="Times New Roman" w:hAnsi="Times New Roman" w:cs="Times New Roman"/>
+          <w:color w:val="000000" w:themeColor="text1"/>
+          <w:lang w:eastAsia="en-GB"/>
+        </w:rPr>
+        <w:t>Susanne Brunke</w:t>
+      </w:r>
+      <w:r>
+        <w:rPr>
+          <w:rFonts w:ascii="Times New Roman" w:eastAsia="Times New Roman" w:hAnsi="Times New Roman" w:cs="Times New Roman"/>
+          <w:color w:val="000000" w:themeColor="text1"/>
+          <w:lang w:eastAsia="en-GB"/>
+        </w:rPr>
+        <w:t>,</w:t>
+      </w:r>
+    </w:p>
+    <w:p>
+      <w:pPr>
+        <w:jc w:val="both"/>
+        <w:rPr>
+          <w:rFonts w:ascii="Times New Roman" w:eastAsia="Times New Roman" w:hAnsi="Times New Roman" w:cs="Times New Roman"/>
+          <w:color w:val="000000" w:themeColor="text1"/>
+          <w:lang w:eastAsia="en-GB"/>
+        </w:rPr>
+      </w:pPr>
+    </w:p>
+    <w:p>
+      <w:pPr>
+        <w:jc w:val="both"/>
+        <w:rPr>
+          <w:rFonts w:ascii="Times New Roman" w:eastAsia="Times New Roman" w:hAnsi="Times New Roman" w:cs="Times New Roman"/>
+          <w:color w:val="000000" w:themeColor="text1"/>
+          <w:lang w:eastAsia="en-GB"/>
+        </w:rPr>
+      </w:pPr>
+      <w:r>
+        <w:rPr>
+          <w:rFonts w:ascii="Times New Roman" w:eastAsia="Times New Roman" w:hAnsi="Times New Roman" w:cs="Times New Roman"/>
+          <w:color w:val="000000" w:themeColor="text1"/>
+          <w:lang w:eastAsia="en-GB"/>
+        </w:rPr>
+        <w:t xml:space="preserve">This is with great interest that I would like you to consider me for the position of </w:t>
+      </w:r>
+      <w:r>
+        <w:rPr>
+          <w:rFonts w:ascii="Times New Roman" w:eastAsia="Times New Roman" w:hAnsi="Times New Roman" w:cs="Times New Roman"/>
+          <w:color w:val="000000" w:themeColor="text1"/>
+          <w:lang w:eastAsia="en-GB"/>
+        </w:rPr>
+        <w:t>Hardware Elektronik Ingenieur/in</w:t>
+      </w:r>
+      <w:r>
+        <w:rPr>
+          <w:rFonts w:ascii="Times New Roman" w:eastAsia="Times New Roman" w:hAnsi="Times New Roman" w:cs="Times New Roman"/>
+          <w:color w:val="000000" w:themeColor="text1"/>
+          <w:lang w:eastAsia="en-GB"/>
+        </w:rPr>
+        <w:t xml:space="preserve"> in your esteemed company. </w:t>
+      </w:r>
+      <w:r>
+        <w:rPr>
+          <w:rFonts w:ascii="Times New Roman" w:eastAsia="Times New Roman" w:hAnsi="Times New Roman" w:cs="Times New Roman"/>
+          <w:color w:val="000000" w:themeColor="text1"/>
+          <w:lang w:eastAsia="en-GB"/>
+        </w:rPr>
+        <w:t>I believe that my skills and experience match perfectly for this position and I am certain that you will immediately relate the job requirements to my professional qualifications.</w:t>
+      </w:r>
+      <w:r>
+        <w:rPr>
+          <w:rFonts w:ascii="Times New Roman" w:eastAsia="Times New Roman" w:hAnsi="Times New Roman" w:cs="Times New Roman"/>
+          <w:color w:val="000000" w:themeColor="text1"/>
+          <w:lang w:eastAsia="en-GB"/>
+        </w:rPr>
+        <w:t xml:space="preserve"> Along with this letter, I attach the following application documents.</w:t>
+      </w:r>
+    </w:p>
+    <w:p>
+      <w:pPr>
+        <w:jc w:val="both"/>
+        <w:rPr>
+          <w:rFonts w:ascii="Times New Roman" w:eastAsia="Times New Roman" w:hAnsi="Times New Roman" w:cs="Times New Roman"/>
+          <w:color w:val="000000" w:themeColor="text1"/>
+          <w:lang w:eastAsia="en-GB"/>
+        </w:rPr>
+      </w:pPr>
+    </w:p>
+    <w:p>
+      <w:pPr>
+        <w:pStyle w:val="ListParagraph"/>
+        <w:numPr>
+          <w:ilvl w:val="0"/>
+          <w:numId w:val="3"/>
+        </w:numPr>
+        <w:jc w:val="both"/>
+        <w:rPr>
+          <w:rFonts w:ascii="Times New Roman" w:eastAsia="Times New Roman" w:hAnsi="Times New Roman" w:cs="Times New Roman"/>
+          <w:color w:val="000000" w:themeColor="text1"/>
+          <w:lang w:eastAsia="en-GB"/>
+        </w:rPr>
+      </w:pPr>
+      <w:r>
+        <w:rPr>
+          <w:rFonts w:ascii="Times New Roman" w:eastAsia="Times New Roman" w:hAnsi="Times New Roman" w:cs="Times New Roman"/>
+          <w:color w:val="000000" w:themeColor="text1"/>
+          <w:lang w:eastAsia="en-GB"/>
+        </w:rPr>
+        <w:t>Tabular Resume</w:t>
+      </w:r>
+    </w:p>
+    <w:p>
+      <w:pPr>
+        <w:pStyle w:val="ListParagraph"/>
+        <w:numPr>
+          <w:ilvl w:val="0"/>
+          <w:numId w:val="3"/>
+        </w:numPr>
+        <w:jc w:val="both"/>
+        <w:rPr>
+          <w:rFonts w:ascii="Times New Roman" w:eastAsia="Times New Roman" w:hAnsi="Times New Roman" w:cs="Times New Roman"/>
+          <w:color w:val="000000" w:themeColor="text1"/>
+          <w:lang w:eastAsia="en-GB"/>
+        </w:rPr>
+      </w:pPr>
+      <w:r>
+        <w:rPr>
+          <w:rFonts w:ascii="Times New Roman" w:eastAsia="Times New Roman" w:hAnsi="Times New Roman" w:cs="Times New Roman"/>
+          <w:color w:val="000000" w:themeColor="text1"/>
+          <w:lang w:eastAsia="en-GB"/>
+        </w:rPr>
+        <w:t>Certificates</w:t>
       </w:r>
       <w:bookmarkStart w:id="0" w:name="_GoBack"/>
       <w:bookmarkEnd w:id="0"/>
     </w:p>
     <w:p>
       <w:pPr>
-        <w:contextualSpacing/>
-        <w:jc w:val="both"/>
-        <w:rPr>
-          <w:rFonts w:ascii="Times New Roman" w:hAnsi="Times New Roman" w:cs="Times New Roman"/>
-          <w:lang w:val="en-US"/>
-        </w:rPr>
-      </w:pPr>
-    </w:p>
-    <w:p>
-      <w:pPr>
-        <w:jc w:val="both"/>
-        <w:rPr>
-          <w:rFonts w:ascii="Times New Roman" w:eastAsia="Times New Roman" w:hAnsi="Times New Roman" w:cs="Times New Roman"/>
-          <w:color w:val="000000" w:themeColor="text1"/>
-          <w:lang w:eastAsia="en-GB"/>
-        </w:rPr>
-      </w:pPr>
-      <w:r>
-        <w:rPr>
-          <w:rFonts w:ascii="Times New Roman" w:eastAsia="Times New Roman" w:hAnsi="Times New Roman" w:cs="Times New Roman"/>
-          <w:color w:val="000000" w:themeColor="text1"/>
-          <w:lang w:eastAsia="en-GB"/>
-        </w:rPr>
-        <w:t>Hello</w:t>
-      </w:r>
-      <w:r>
-        <w:rPr>
-          <w:rFonts w:ascii="Times New Roman" w:eastAsia="Times New Roman" w:hAnsi="Times New Roman" w:cs="Times New Roman"/>
-          <w:color w:val="000000" w:themeColor="text1"/>
-          <w:lang w:eastAsia="en-GB"/>
-        </w:rPr>
-        <w:t>,</w:t>
-      </w:r>
-    </w:p>
-    <w:p>
-      <w:pPr>
-        <w:jc w:val="both"/>
-        <w:rPr>
-          <w:rFonts w:ascii="Times New Roman" w:eastAsia="Times New Roman" w:hAnsi="Times New Roman" w:cs="Times New Roman"/>
-          <w:color w:val="000000" w:themeColor="text1"/>
-          <w:lang w:eastAsia="en-GB"/>
-        </w:rPr>
-      </w:pPr>
-    </w:p>
-    <w:p>
-      <w:pPr>
-        <w:jc w:val="both"/>
-        <w:rPr>
-          <w:rFonts w:ascii="Times New Roman" w:eastAsia="Times New Roman" w:hAnsi="Times New Roman" w:cs="Times New Roman"/>
-          <w:color w:val="000000" w:themeColor="text1"/>
-          <w:lang w:eastAsia="en-GB"/>
-        </w:rPr>
-      </w:pPr>
-      <w:r>
-        <w:rPr>
-          <w:rFonts w:ascii="Times New Roman" w:eastAsia="Times New Roman" w:hAnsi="Times New Roman" w:cs="Times New Roman"/>
-          <w:color w:val="000000" w:themeColor="text1"/>
-          <w:lang w:eastAsia="en-GB"/>
-        </w:rPr>
-        <w:t xml:space="preserve">This is with great interest that I would </w:t>
-      </w:r>
-      <w:r>
-        <w:rPr>
-          <w:rFonts w:ascii="Times New Roman" w:eastAsia="Times New Roman" w:hAnsi="Times New Roman" w:cs="Times New Roman"/>
-          <w:color w:val="000000" w:themeColor="text1"/>
-          <w:lang w:eastAsia="en-GB"/>
-        </w:rPr>
-        <w:t xml:space="preserve">like you to consider me for the position of </w:t>
-      </w:r>
-      <w:r>
-        <w:rPr>
-          <w:rFonts w:ascii="Times New Roman" w:eastAsia="Times New Roman" w:hAnsi="Times New Roman" w:cs="Times New Roman"/>
-          <w:color w:val="000000" w:themeColor="text1"/>
-          <w:lang w:eastAsia="en-GB"/>
-        </w:rPr>
-        <w:t>Electronic Hardware Engineer</w:t>
-      </w:r>
-      <w:r>
-        <w:rPr>
-          <w:rFonts w:ascii="Times New Roman" w:eastAsia="Times New Roman" w:hAnsi="Times New Roman" w:cs="Times New Roman"/>
-          <w:color w:val="000000" w:themeColor="text1"/>
-          <w:lang w:eastAsia="en-GB"/>
-        </w:rPr>
-        <w:t xml:space="preserve"> (DE00573564)</w:t>
-      </w:r>
-      <w:r>
-        <w:rPr>
-          <w:rFonts w:ascii="Times New Roman" w:eastAsia="Times New Roman" w:hAnsi="Times New Roman" w:cs="Times New Roman"/>
-          <w:color w:val="000000" w:themeColor="text1"/>
-          <w:lang w:eastAsia="en-GB"/>
-        </w:rPr>
-        <w:t xml:space="preserve"> </w:t>
-      </w:r>
-      <w:r>
-        <w:rPr>
-          <w:rFonts w:ascii="Times New Roman" w:eastAsia="Times New Roman" w:hAnsi="Times New Roman" w:cs="Times New Roman"/>
-          <w:color w:val="000000" w:themeColor="text1"/>
-          <w:lang w:eastAsia="en-GB"/>
-        </w:rPr>
-        <w:t xml:space="preserve">in your esteemed company. I was excited to learn about your job post </w:t>
-      </w:r>
-      <w:r>
-        <w:rPr>
-          <w:rFonts w:ascii="Times New Roman" w:eastAsia="Times New Roman" w:hAnsi="Times New Roman" w:cs="Times New Roman"/>
-          <w:color w:val="000000" w:themeColor="text1"/>
-          <w:lang w:eastAsia="en-GB"/>
-        </w:rPr>
-        <w:t xml:space="preserve">at </w:t>
-      </w:r>
-      <w:r>
-        <w:rPr>
-          <w:rFonts w:ascii="Times New Roman" w:eastAsia="Times New Roman" w:hAnsi="Times New Roman" w:cs="Times New Roman"/>
-          <w:color w:val="000000" w:themeColor="text1"/>
-          <w:lang w:eastAsia="en-GB"/>
-        </w:rPr>
-        <w:t>the</w:t>
-      </w:r>
-      <w:r>
-        <w:rPr>
-          <w:rFonts w:ascii="Times New Roman" w:eastAsia="Times New Roman" w:hAnsi="Times New Roman" w:cs="Times New Roman"/>
-          <w:color w:val="000000" w:themeColor="text1"/>
-          <w:lang w:eastAsia="en-GB"/>
-        </w:rPr>
-        <w:t xml:space="preserve"> </w:t>
-      </w:r>
-      <w:r>
-        <w:rPr>
-          <w:rFonts w:ascii="Times New Roman" w:eastAsia="Times New Roman" w:hAnsi="Times New Roman" w:cs="Times New Roman"/>
-          <w:color w:val="000000" w:themeColor="text1"/>
-          <w:lang w:eastAsia="en-GB"/>
-        </w:rPr>
-        <w:t>Bosch Career</w:t>
-      </w:r>
-      <w:r>
-        <w:rPr>
-          <w:rFonts w:ascii="Times New Roman" w:eastAsia="Times New Roman" w:hAnsi="Times New Roman" w:cs="Times New Roman"/>
-          <w:color w:val="000000" w:themeColor="text1"/>
-          <w:lang w:eastAsia="en-GB"/>
-        </w:rPr>
-        <w:t xml:space="preserve"> webpage</w:t>
-      </w:r>
-      <w:r>
-        <w:rPr>
-          <w:rFonts w:ascii="Times New Roman" w:eastAsia="Times New Roman" w:hAnsi="Times New Roman" w:cs="Times New Roman"/>
-          <w:color w:val="000000" w:themeColor="text1"/>
-          <w:lang w:eastAsia="en-GB"/>
-        </w:rPr>
-        <w:t>. I believe that my skills and experience match perfectly for this position and I am certain that you will immediately relate the job requirements to my professional qualifications.</w:t>
-      </w:r>
-    </w:p>
-    <w:p>
-      <w:pPr>
-        <w:jc w:val="both"/>
-        <w:rPr>
-          <w:rFonts w:ascii="Times New Roman" w:eastAsia="Times New Roman" w:hAnsi="Times New Roman" w:cs="Times New Roman"/>
-          <w:color w:val="000000" w:themeColor="text1"/>
-          <w:lang w:eastAsia="en-GB"/>
-        </w:rPr>
-      </w:pPr>
-    </w:p>
-    <w:p>
-      <w:pPr>
-        <w:jc w:val="both"/>
-        <w:rPr>
-          <w:rFonts w:ascii="Times New Roman" w:eastAsia="Times New Roman" w:hAnsi="Times New Roman" w:cs="Times New Roman"/>
-          <w:color w:val="000000" w:themeColor="text1"/>
-          <w:lang w:eastAsia="en-GB"/>
-        </w:rPr>
-      </w:pPr>
+        <w:pStyle w:val="ListParagraph"/>
+        <w:numPr>
+          <w:ilvl w:val="0"/>
+          <w:numId w:val="3"/>
+        </w:numPr>
+        <w:jc w:val="both"/>
+        <w:rPr>
+          <w:rFonts w:ascii="Times New Roman" w:eastAsia="Times New Roman" w:hAnsi="Times New Roman" w:cs="Times New Roman"/>
+          <w:color w:val="000000" w:themeColor="text1"/>
+          <w:lang w:eastAsia="en-GB"/>
+        </w:rPr>
+      </w:pPr>
+      <w:r>
+        <w:rPr>
+          <w:rFonts w:ascii="Times New Roman" w:eastAsia="Times New Roman" w:hAnsi="Times New Roman" w:cs="Times New Roman"/>
+          <w:color w:val="000000" w:themeColor="text1"/>
+          <w:lang w:eastAsia="en-GB"/>
+        </w:rPr>
+        <w:t>List of projects and former experiences portfolio.</w:t>
+      </w:r>
+    </w:p>
+    <w:p>
+      <w:pPr>
+        <w:jc w:val="both"/>
+        <w:rPr>
+          <w:rFonts w:ascii="Times New Roman" w:eastAsia="Times New Roman" w:hAnsi="Times New Roman" w:cs="Times New Roman"/>
+          <w:color w:val="000000" w:themeColor="text1"/>
+          <w:lang w:eastAsia="en-GB"/>
+        </w:rPr>
+      </w:pPr>
+    </w:p>
+    <w:p>
+      <w:pPr>
+        <w:jc w:val="both"/>
+        <w:rPr>
+          <w:rFonts w:ascii="Times New Roman" w:eastAsia="Times New Roman" w:hAnsi="Times New Roman" w:cs="Times New Roman"/>
+          <w:color w:val="000000" w:themeColor="text1"/>
+          <w:lang w:eastAsia="en-GB"/>
+        </w:rPr>
+      </w:pPr>
+      <w:r>
+        <w:rPr>
+          <w:rFonts w:ascii="Times New Roman" w:eastAsia="Times New Roman" w:hAnsi="Times New Roman" w:cs="Times New Roman"/>
+          <w:color w:val="000000" w:themeColor="text1"/>
+          <w:lang w:eastAsia="en-GB"/>
+        </w:rPr>
+        <w:t xml:space="preserve">As you can see from the attached resume, </w:t>
+      </w:r>
       <w:r>
         <w:rPr>
           <w:rFonts w:ascii="Times New Roman" w:eastAsia="Times New Roman" w:hAnsi="Times New Roman" w:cs="Times New Roman"/>
@@ -450,15 +553,43 @@
           <w:color w:val="000000" w:themeColor="text1"/>
           <w:lang w:eastAsia="en-GB"/>
         </w:rPr>
-        <w:t xml:space="preserve"> At the moment, I am working on my Master’s thesis at the Technical University of München. I hold a bachelor degree in Electronics and Instrumentation engineering</w:t>
-      </w:r>
-      <w:r>
-        <w:rPr>
-          <w:rFonts w:ascii="Times New Roman" w:eastAsia="Times New Roman" w:hAnsi="Times New Roman" w:cs="Times New Roman"/>
-          <w:color w:val="000000" w:themeColor="text1"/>
-          <w:lang w:eastAsia="en-GB"/>
-        </w:rPr>
-        <w:t xml:space="preserve">. Soon after my bachelor’s degree, I joined Skylark Drones Pvt. Ltd., India, as an Electronics and Flight Control Engineer. My skills </w:t>
+        <w:t xml:space="preserve"> At the moment, I am working on my Master’s thesis at the T</w:t>
+      </w:r>
+      <w:r>
+        <w:rPr>
+          <w:rFonts w:ascii="Times New Roman" w:eastAsia="Times New Roman" w:hAnsi="Times New Roman" w:cs="Times New Roman"/>
+          <w:color w:val="000000" w:themeColor="text1"/>
+          <w:lang w:eastAsia="en-GB"/>
+        </w:rPr>
+        <w:t>echnical University of München.</w:t>
+      </w:r>
+    </w:p>
+    <w:p>
+      <w:pPr>
+        <w:jc w:val="both"/>
+        <w:rPr>
+          <w:rFonts w:ascii="Times New Roman" w:eastAsia="Times New Roman" w:hAnsi="Times New Roman" w:cs="Times New Roman"/>
+          <w:color w:val="000000" w:themeColor="text1"/>
+          <w:lang w:eastAsia="en-GB"/>
+        </w:rPr>
+      </w:pPr>
+    </w:p>
+    <w:p>
+      <w:pPr>
+        <w:jc w:val="both"/>
+        <w:rPr>
+          <w:rFonts w:ascii="Times New Roman" w:eastAsia="Times New Roman" w:hAnsi="Times New Roman" w:cs="Times New Roman"/>
+          <w:color w:val="000000" w:themeColor="text1"/>
+          <w:lang w:eastAsia="en-GB"/>
+        </w:rPr>
+      </w:pPr>
+      <w:r>
+        <w:rPr>
+          <w:rFonts w:ascii="Times New Roman" w:eastAsia="Times New Roman" w:hAnsi="Times New Roman" w:cs="Times New Roman"/>
+          <w:color w:val="000000" w:themeColor="text1"/>
+          <w:lang w:eastAsia="en-GB"/>
+        </w:rPr>
+        <w:t xml:space="preserve">My skills </w:t>
       </w:r>
       <w:r>
         <w:rPr>
@@ -565,7 +696,16 @@
           <w:color w:val="000000" w:themeColor="text1"/>
           <w:lang w:eastAsia="en-GB"/>
         </w:rPr>
-        <w:t>Strong knowledge in Matlab, C/C++ and LabVIEW programming languages.</w:t>
+        <w:t>Highly proficient</w:t>
+      </w:r>
+      <w:r>
+        <w:rPr>
+          <w:rFonts w:ascii="Times New Roman" w:eastAsia="Times New Roman" w:hAnsi="Times New Roman" w:cs="Times New Roman"/>
+          <w:b/>
+          <w:color w:val="000000" w:themeColor="text1"/>
+          <w:lang w:eastAsia="en-GB"/>
+        </w:rPr>
+        <w:t xml:space="preserve"> in Matlab, C/C++ and LabVIEW programming languages.</w:t>
       </w:r>
     </w:p>
     <w:p>
@@ -657,48 +797,7 @@
         <w:jc w:val="both"/>
         <w:rPr>
           <w:rFonts w:ascii="Times New Roman" w:eastAsia="Times New Roman" w:hAnsi="Times New Roman" w:cs="Times New Roman"/>
-          <w:color w:val="000000" w:themeColor="text1"/>
-          <w:lang w:eastAsia="en-GB"/>
-        </w:rPr>
-      </w:pPr>
-      <w:r>
-        <w:rPr>
-          <w:rFonts w:ascii="Times New Roman" w:eastAsia="Times New Roman" w:hAnsi="Times New Roman" w:cs="Times New Roman"/>
-          <w:color w:val="000000" w:themeColor="text1"/>
-          <w:lang w:eastAsia="en-GB"/>
-        </w:rPr>
-        <w:t>The main objective of my work profile is to design and accomplish a given product and the system</w:t>
-      </w:r>
-      <w:r>
-        <w:rPr>
-          <w:rFonts w:ascii="Times New Roman" w:eastAsia="Times New Roman" w:hAnsi="Times New Roman" w:cs="Times New Roman"/>
-          <w:color w:val="000000" w:themeColor="text1"/>
-          <w:lang w:eastAsia="en-GB"/>
-        </w:rPr>
-        <w:t xml:space="preserve"> at the given time</w:t>
-      </w:r>
-      <w:r>
-        <w:rPr>
-          <w:rFonts w:ascii="Times New Roman" w:eastAsia="Times New Roman" w:hAnsi="Times New Roman" w:cs="Times New Roman"/>
-          <w:color w:val="000000" w:themeColor="text1"/>
-          <w:lang w:eastAsia="en-GB"/>
-        </w:rPr>
-        <w:t xml:space="preserve"> frame</w:t>
-      </w:r>
-      <w:r>
-        <w:rPr>
-          <w:rFonts w:ascii="Times New Roman" w:eastAsia="Times New Roman" w:hAnsi="Times New Roman" w:cs="Times New Roman"/>
-          <w:color w:val="000000" w:themeColor="text1"/>
-          <w:lang w:eastAsia="en-GB"/>
-        </w:rPr>
-        <w:t>.</w:t>
-      </w:r>
-    </w:p>
-    <w:p>
-      <w:pPr>
-        <w:jc w:val="both"/>
-        <w:rPr>
-          <w:rFonts w:ascii="Times New Roman" w:eastAsia="Times New Roman" w:hAnsi="Times New Roman" w:cs="Times New Roman"/>
+          <w:b/>
           <w:color w:val="000000" w:themeColor="text1"/>
           <w:lang w:eastAsia="en-GB"/>
         </w:rPr>
@@ -727,14 +826,30 @@
           <w:rFonts w:eastAsia="Times New Roman"/>
           <w:color w:val="000000" w:themeColor="text1"/>
         </w:rPr>
-        <w:t xml:space="preserve">designated role. Enclosed with this message is my detailed resume. </w:t>
+        <w:t xml:space="preserve">designated role. </w:t>
       </w:r>
       <w:r>
         <w:rPr>
           <w:rFonts w:eastAsia="Times New Roman"/>
           <w:color w:val="000000" w:themeColor="text1"/>
         </w:rPr>
-        <w:t>I will call you next week to confirm whether you got my mail or not and possibly arrange the timing and day of our follow up interview. You can call me at +49 176 24082328 or drop me an email at jagadeesh.srmuniv@gmail.com.</w:t>
+        <w:t xml:space="preserve">You can call me at +49 176 24082328 or drop me an email at </w:t>
+      </w:r>
+      <w:hyperlink r:id="rId6" w:history="1">
+        <w:r>
+          <w:rPr>
+            <w:rStyle w:val="Hyperlink"/>
+            <w:rFonts w:eastAsia="Times New Roman"/>
+          </w:rPr>
+          <w:t>jagadeesh.srmuniv@gmail.com</w:t>
+        </w:r>
+      </w:hyperlink>
+      <w:r>
+        <w:rPr>
+          <w:rFonts w:eastAsia="Times New Roman"/>
+          <w:color w:val="000000" w:themeColor="text1"/>
+        </w:rPr>
+        <w:t>.</w:t>
       </w:r>
     </w:p>
     <w:p>
@@ -802,7 +917,7 @@
           <w:lang w:eastAsia="en-GB"/>
         </w:rPr>
         <w:drawing>
-          <wp:inline distT="0" distB="0" distL="0" distR="0" wp14:anchorId="4C1943A7" wp14:editId="31AFF696">
+          <wp:inline distT="0" distB="0" distL="0" distR="0" wp14:anchorId="4C1943A7" wp14:editId="7D64BD6E">
             <wp:extent cx="1232535" cy="616585"/>
             <wp:effectExtent l="0" t="0" r="12065" b="0"/>
             <wp:docPr id="1" name="Picture 1" descr="../../1.%20THESIS/TUM_Electronic%20system%20for%20high%20accuracy%20greenhouse%20gas%20measurement/Sign.pdf"/>
@@ -819,7 +934,7 @@
                     </pic:cNvPicPr>
                   </pic:nvPicPr>
                   <pic:blipFill>
-                    <a:blip r:embed="rId6">
+                    <a:blip r:embed="rId7">
                       <a:extLst>
                         <a:ext uri="{28A0092B-C50C-407E-A947-70E740481C1C}">
                           <a14:useLocalDpi xmlns:a14="http://schemas.microsoft.com/office/drawing/2010/main" val="0"/>
@@ -871,7 +986,7 @@
     </w:p>
     <w:sectPr>
       <w:pgSz w:w="11900" w:h="16840"/>
-      <w:pgMar w:top="1440" w:right="1440" w:bottom="1440" w:left="1440" w:header="708" w:footer="708" w:gutter="0"/>
+      <w:pgMar w:top="1076" w:right="1440" w:bottom="866" w:left="1440" w:header="708" w:footer="708" w:gutter="0"/>
       <w:cols w:space="708"/>
       <w:docGrid w:linePitch="360"/>
     </w:sectPr>
@@ -995,6 +1110,119 @@
     </w:lvl>
   </w:abstractNum>
   <w:abstractNum w:abstractNumId="1">
+    <w:nsid w:val="4EEA2401"/>
+    <w:multiLevelType w:val="hybridMultilevel"/>
+    <w:tmpl w:val="DB6EA096"/>
+    <w:lvl w:ilvl="0" w:tplc="08090001">
+      <w:start w:val="1"/>
+      <w:numFmt w:val="bullet"/>
+      <w:lvlText w:val=""/>
+      <w:lvlJc w:val="left"/>
+      <w:pPr>
+        <w:ind w:left="720" w:hanging="360"/>
+      </w:pPr>
+      <w:rPr>
+        <w:rFonts w:ascii="Symbol" w:hAnsi="Symbol" w:hint="default"/>
+      </w:rPr>
+    </w:lvl>
+    <w:lvl w:ilvl="1" w:tplc="08090003" w:tentative="1">
+      <w:start w:val="1"/>
+      <w:numFmt w:val="bullet"/>
+      <w:lvlText w:val="o"/>
+      <w:lvlJc w:val="left"/>
+      <w:pPr>
+        <w:ind w:left="1440" w:hanging="360"/>
+      </w:pPr>
+      <w:rPr>
+        <w:rFonts w:ascii="Courier New" w:hAnsi="Courier New" w:cs="Courier New" w:hint="default"/>
+      </w:rPr>
+    </w:lvl>
+    <w:lvl w:ilvl="2" w:tplc="08090005" w:tentative="1">
+      <w:start w:val="1"/>
+      <w:numFmt w:val="bullet"/>
+      <w:lvlText w:val=""/>
+      <w:lvlJc w:val="left"/>
+      <w:pPr>
+        <w:ind w:left="2160" w:hanging="360"/>
+      </w:pPr>
+      <w:rPr>
+        <w:rFonts w:ascii="Wingdings" w:hAnsi="Wingdings" w:hint="default"/>
+      </w:rPr>
+    </w:lvl>
+    <w:lvl w:ilvl="3" w:tplc="08090001" w:tentative="1">
+      <w:start w:val="1"/>
+      <w:numFmt w:val="bullet"/>
+      <w:lvlText w:val=""/>
+      <w:lvlJc w:val="left"/>
+      <w:pPr>
+        <w:ind w:left="2880" w:hanging="360"/>
+      </w:pPr>
+      <w:rPr>
+        <w:rFonts w:ascii="Symbol" w:hAnsi="Symbol" w:hint="default"/>
+      </w:rPr>
+    </w:lvl>
+    <w:lvl w:ilvl="4" w:tplc="08090003" w:tentative="1">
+      <w:start w:val="1"/>
+      <w:numFmt w:val="bullet"/>
+      <w:lvlText w:val="o"/>
+      <w:lvlJc w:val="left"/>
+      <w:pPr>
+        <w:ind w:left="3600" w:hanging="360"/>
+      </w:pPr>
+      <w:rPr>
+        <w:rFonts w:ascii="Courier New" w:hAnsi="Courier New" w:cs="Courier New" w:hint="default"/>
+      </w:rPr>
+    </w:lvl>
+    <w:lvl w:ilvl="5" w:tplc="08090005" w:tentative="1">
+      <w:start w:val="1"/>
+      <w:numFmt w:val="bullet"/>
+      <w:lvlText w:val=""/>
+      <w:lvlJc w:val="left"/>
+      <w:pPr>
+        <w:ind w:left="4320" w:hanging="360"/>
+      </w:pPr>
+      <w:rPr>
+        <w:rFonts w:ascii="Wingdings" w:hAnsi="Wingdings" w:hint="default"/>
+      </w:rPr>
+    </w:lvl>
+    <w:lvl w:ilvl="6" w:tplc="08090001" w:tentative="1">
+      <w:start w:val="1"/>
+      <w:numFmt w:val="bullet"/>
+      <w:lvlText w:val=""/>
+      <w:lvlJc w:val="left"/>
+      <w:pPr>
+        <w:ind w:left="5040" w:hanging="360"/>
+      </w:pPr>
+      <w:rPr>
+        <w:rFonts w:ascii="Symbol" w:hAnsi="Symbol" w:hint="default"/>
+      </w:rPr>
+    </w:lvl>
+    <w:lvl w:ilvl="7" w:tplc="08090003" w:tentative="1">
+      <w:start w:val="1"/>
+      <w:numFmt w:val="bullet"/>
+      <w:lvlText w:val="o"/>
+      <w:lvlJc w:val="left"/>
+      <w:pPr>
+        <w:ind w:left="5760" w:hanging="360"/>
+      </w:pPr>
+      <w:rPr>
+        <w:rFonts w:ascii="Courier New" w:hAnsi="Courier New" w:cs="Courier New" w:hint="default"/>
+      </w:rPr>
+    </w:lvl>
+    <w:lvl w:ilvl="8" w:tplc="08090005" w:tentative="1">
+      <w:start w:val="1"/>
+      <w:numFmt w:val="bullet"/>
+      <w:lvlText w:val=""/>
+      <w:lvlJc w:val="left"/>
+      <w:pPr>
+        <w:ind w:left="6480" w:hanging="360"/>
+      </w:pPr>
+      <w:rPr>
+        <w:rFonts w:ascii="Wingdings" w:hAnsi="Wingdings" w:hint="default"/>
+      </w:rPr>
+    </w:lvl>
+  </w:abstractNum>
+  <w:abstractNum w:abstractNumId="2">
     <w:nsid w:val="7A7534A0"/>
     <w:multiLevelType w:val="hybridMultilevel"/>
     <w:tmpl w:val="471C65F6"/>
@@ -1111,6 +1339,9 @@
     <w:abstractNumId w:val="0"/>
   </w:num>
   <w:num w:numId="2">
+    <w:abstractNumId w:val="2"/>
+  </w:num>
+  <w:num w:numId="3">
     <w:abstractNumId w:val="1"/>
   </w:num>
 </w:numbering>

</xml_diff>